<commit_message>
update for last changed
</commit_message>
<xml_diff>
--- a/MAU DON DAT HANG KHAC DAU.docx
+++ b/MAU DON DAT HANG KHAC DAU.docx
@@ -123,7 +123,25 @@
                                 <w:sz w:val="28"/>
                                 <w:szCs w:val="30"/>
                               </w:rPr>
-                              <w:t xml:space="preserve">: 106B </w:t>
+                              <w:t xml:space="preserve">: </w:t>
+                            </w:r>
+                            <w:r>
+                              <w:rPr>
+                                <w:b/>
+                                <w:color w:val="FF0000"/>
+                                <w:sz w:val="28"/>
+                                <w:szCs w:val="30"/>
+                              </w:rPr>
+                              <w:t>24</w:t>
+                            </w:r>
+                            <w:r>
+                              <w:rPr>
+                                <w:b/>
+                                <w:color w:val="FF0000"/>
+                                <w:sz w:val="28"/>
+                                <w:szCs w:val="30"/>
+                              </w:rPr>
+                              <w:t xml:space="preserve"> </w:t>
                             </w:r>
                             <w:proofErr w:type="spellStart"/>
                             <w:r>
@@ -133,27 +151,7 @@
                                 <w:sz w:val="28"/>
                                 <w:szCs w:val="30"/>
                               </w:rPr>
-                              <w:t>Nguyễn</w:t>
-                            </w:r>
-                            <w:proofErr w:type="spellEnd"/>
-                            <w:r>
-                              <w:rPr>
-                                <w:b/>
-                                <w:color w:val="FF0000"/>
-                                <w:sz w:val="28"/>
-                                <w:szCs w:val="30"/>
-                              </w:rPr>
-                              <w:t xml:space="preserve"> Du – Hai </w:t>
-                            </w:r>
-                            <w:proofErr w:type="spellStart"/>
-                            <w:r>
-                              <w:rPr>
-                                <w:b/>
-                                <w:color w:val="FF0000"/>
-                                <w:sz w:val="28"/>
-                                <w:szCs w:val="30"/>
-                              </w:rPr>
-                              <w:t>Bà</w:t>
+                              <w:t>Trần</w:t>
                             </w:r>
                             <w:proofErr w:type="spellEnd"/>
                             <w:r>
@@ -173,9 +171,60 @@
                                 <w:sz w:val="28"/>
                                 <w:szCs w:val="30"/>
                               </w:rPr>
-                              <w:t>Trưng</w:t>
+                              <w:t>Hưng</w:t>
                             </w:r>
                             <w:proofErr w:type="spellEnd"/>
+                            <w:r>
+                              <w:rPr>
+                                <w:b/>
+                                <w:color w:val="FF0000"/>
+                                <w:sz w:val="28"/>
+                                <w:szCs w:val="30"/>
+                              </w:rPr>
+                              <w:t xml:space="preserve"> </w:t>
+                            </w:r>
+                            <w:proofErr w:type="spellStart"/>
+                            <w:r>
+                              <w:rPr>
+                                <w:b/>
+                                <w:color w:val="FF0000"/>
+                                <w:sz w:val="28"/>
+                                <w:szCs w:val="30"/>
+                              </w:rPr>
+                              <w:t>Đạo</w:t>
+                            </w:r>
+                            <w:proofErr w:type="spellEnd"/>
+                            <w:r>
+                              <w:rPr>
+                                <w:b/>
+                                <w:color w:val="FF0000"/>
+                                <w:sz w:val="28"/>
+                                <w:szCs w:val="30"/>
+                              </w:rPr>
+                              <w:t xml:space="preserve"> – </w:t>
+                            </w:r>
+                            <w:proofErr w:type="spellStart"/>
+                            <w:r>
+                              <w:rPr>
+                                <w:b/>
+                                <w:color w:val="FF0000"/>
+                                <w:sz w:val="28"/>
+                                <w:szCs w:val="30"/>
+                              </w:rPr>
+                              <w:t>Hoàn</w:t>
+                            </w:r>
+                            <w:proofErr w:type="spellEnd"/>
+                            <w:r>
+                              <w:rPr>
+                                <w:b/>
+                                <w:color w:val="FF0000"/>
+                                <w:sz w:val="28"/>
+                                <w:szCs w:val="30"/>
+                              </w:rPr>
+                              <w:t xml:space="preserve"> Kiếm</w:t>
+                            </w:r>
+                            <w:bookmarkStart w:id="0" w:name="_GoBack"/>
+                            <w:bookmarkEnd w:id="0"/>
                             <w:r>
                               <w:rPr>
                                 <w:b/>
@@ -232,7 +281,135 @@
                                 <w:sz w:val="28"/>
                                 <w:szCs w:val="30"/>
                               </w:rPr>
-                              <w:t>ĐT: 04. 39422688 – 04. 39428046 – 04.39411168 * Fax: 04.39422699</w:t>
+                              <w:t>ĐT: 0</w:t>
+                            </w:r>
+                            <w:r>
+                              <w:rPr>
+                                <w:color w:val="FF0000"/>
+                                <w:sz w:val="28"/>
+                                <w:szCs w:val="30"/>
+                              </w:rPr>
+                              <w:t>2</w:t>
+                            </w:r>
+                            <w:r>
+                              <w:rPr>
+                                <w:color w:val="FF0000"/>
+                                <w:sz w:val="28"/>
+                                <w:szCs w:val="30"/>
+                              </w:rPr>
+                              <w:t>43</w:t>
+                            </w:r>
+                            <w:r>
+                              <w:rPr>
+                                <w:color w:val="FF0000"/>
+                                <w:sz w:val="28"/>
+                                <w:szCs w:val="30"/>
+                              </w:rPr>
+                              <w:t>.</w:t>
+                            </w:r>
+                            <w:r>
+                              <w:rPr>
+                                <w:color w:val="FF0000"/>
+                                <w:sz w:val="28"/>
+                                <w:szCs w:val="30"/>
+                              </w:rPr>
+                              <w:t>9422</w:t>
+                            </w:r>
+                            <w:r>
+                              <w:rPr>
+                                <w:color w:val="FF0000"/>
+                                <w:sz w:val="28"/>
+                                <w:szCs w:val="30"/>
+                              </w:rPr>
+                              <w:t>.</w:t>
+                            </w:r>
+                            <w:r>
+                              <w:rPr>
+                                <w:color w:val="FF0000"/>
+                                <w:sz w:val="28"/>
+                                <w:szCs w:val="30"/>
+                              </w:rPr>
+                              <w:t>688 – 0</w:t>
+                            </w:r>
+                            <w:r>
+                              <w:rPr>
+                                <w:color w:val="FF0000"/>
+                                <w:sz w:val="28"/>
+                                <w:szCs w:val="30"/>
+                              </w:rPr>
+                              <w:t>243.</w:t>
+                            </w:r>
+                            <w:r>
+                              <w:rPr>
+                                <w:color w:val="FF0000"/>
+                                <w:sz w:val="28"/>
+                                <w:szCs w:val="30"/>
+                              </w:rPr>
+                              <w:t>9411</w:t>
+                            </w:r>
+                            <w:r>
+                              <w:rPr>
+                                <w:color w:val="FF0000"/>
+                                <w:sz w:val="28"/>
+                                <w:szCs w:val="30"/>
+                              </w:rPr>
+                              <w:t>.</w:t>
+                            </w:r>
+                            <w:r>
+                              <w:rPr>
+                                <w:color w:val="FF0000"/>
+                                <w:sz w:val="28"/>
+                                <w:szCs w:val="30"/>
+                              </w:rPr>
+                              <w:t>168 * Fax: 0</w:t>
+                            </w:r>
+                            <w:r>
+                              <w:rPr>
+                                <w:color w:val="FF0000"/>
+                                <w:sz w:val="28"/>
+                                <w:szCs w:val="30"/>
+                              </w:rPr>
+                              <w:t>2</w:t>
+                            </w:r>
+                            <w:r>
+                              <w:rPr>
+                                <w:color w:val="FF0000"/>
+                                <w:sz w:val="28"/>
+                                <w:szCs w:val="30"/>
+                              </w:rPr>
+                              <w:t>43</w:t>
+                            </w:r>
+                            <w:r>
+                              <w:rPr>
+                                <w:color w:val="FF0000"/>
+                                <w:sz w:val="28"/>
+                                <w:szCs w:val="30"/>
+                              </w:rPr>
+                              <w:t>.</w:t>
+                            </w:r>
+                            <w:r>
+                              <w:rPr>
+                                <w:color w:val="FF0000"/>
+                                <w:sz w:val="28"/>
+                                <w:szCs w:val="30"/>
+                              </w:rPr>
+                              <w:t>9422</w:t>
+                            </w:r>
+                            <w:r>
+                              <w:rPr>
+                                <w:color w:val="FF0000"/>
+                                <w:sz w:val="28"/>
+                                <w:szCs w:val="30"/>
+                              </w:rPr>
+                              <w:t>.</w:t>
+                            </w:r>
+                            <w:r>
+                              <w:rPr>
+                                <w:color w:val="FF0000"/>
+                                <w:sz w:val="28"/>
+                                <w:szCs w:val="30"/>
+                              </w:rPr>
+                              <w:t>699</w:t>
                             </w:r>
                           </w:p>
                           <w:p>
@@ -240,14 +417,14 @@
                               <w:spacing w:after="80"/>
                               <w:rPr>
                                 <w:color w:val="FF0000"/>
-                                <w:sz w:val="28"/>
+                                <w:sz w:val="24"/>
                                 <w:szCs w:val="30"/>
                               </w:rPr>
                             </w:pPr>
                             <w:r>
                               <w:rPr>
                                 <w:color w:val="FF0000"/>
-                                <w:sz w:val="28"/>
+                                <w:sz w:val="24"/>
                                 <w:szCs w:val="30"/>
                               </w:rPr>
                               <w:t xml:space="preserve">Email: </w:t>
@@ -257,17 +434,17 @@
                                 <w:rPr>
                                   <w:rStyle w:val="Hyperlink"/>
                                   <w:color w:val="FF0000"/>
-                                  <w:sz w:val="28"/>
+                                  <w:sz w:val="24"/>
                                   <w:szCs w:val="30"/>
                                   <w:u w:val="none"/>
                                 </w:rPr>
-                                <w:t>ngoisaoco@gmail.com</w:t>
+                                <w:t>khacdaungoisao@gmail.com</w:t>
                               </w:r>
                             </w:hyperlink>
                             <w:r>
                               <w:rPr>
                                 <w:color w:val="FF0000"/>
-                                <w:sz w:val="28"/>
+                                <w:sz w:val="24"/>
                                 <w:szCs w:val="30"/>
                               </w:rPr>
                               <w:t xml:space="preserve"> – Website: www.khacdaungoisao.com.vn</w:t>
@@ -369,7 +546,25 @@
                           <w:sz w:val="28"/>
                           <w:szCs w:val="30"/>
                         </w:rPr>
-                        <w:t xml:space="preserve">: 106B </w:t>
+                        <w:t xml:space="preserve">: </w:t>
+                      </w:r>
+                      <w:r>
+                        <w:rPr>
+                          <w:b/>
+                          <w:color w:val="FF0000"/>
+                          <w:sz w:val="28"/>
+                          <w:szCs w:val="30"/>
+                        </w:rPr>
+                        <w:t>24</w:t>
+                      </w:r>
+                      <w:r>
+                        <w:rPr>
+                          <w:b/>
+                          <w:color w:val="FF0000"/>
+                          <w:sz w:val="28"/>
+                          <w:szCs w:val="30"/>
+                        </w:rPr>
+                        <w:t xml:space="preserve"> </w:t>
                       </w:r>
                       <w:proofErr w:type="spellStart"/>
                       <w:r>
@@ -379,27 +574,7 @@
                           <w:sz w:val="28"/>
                           <w:szCs w:val="30"/>
                         </w:rPr>
-                        <w:t>Nguyễn</w:t>
-                      </w:r>
-                      <w:proofErr w:type="spellEnd"/>
-                      <w:r>
-                        <w:rPr>
-                          <w:b/>
-                          <w:color w:val="FF0000"/>
-                          <w:sz w:val="28"/>
-                          <w:szCs w:val="30"/>
-                        </w:rPr>
-                        <w:t xml:space="preserve"> Du – Hai </w:t>
-                      </w:r>
-                      <w:proofErr w:type="spellStart"/>
-                      <w:r>
-                        <w:rPr>
-                          <w:b/>
-                          <w:color w:val="FF0000"/>
-                          <w:sz w:val="28"/>
-                          <w:szCs w:val="30"/>
-                        </w:rPr>
-                        <w:t>Bà</w:t>
+                        <w:t>Trần</w:t>
                       </w:r>
                       <w:proofErr w:type="spellEnd"/>
                       <w:r>
@@ -419,9 +594,60 @@
                           <w:sz w:val="28"/>
                           <w:szCs w:val="30"/>
                         </w:rPr>
-                        <w:t>Trưng</w:t>
+                        <w:t>Hưng</w:t>
                       </w:r>
                       <w:proofErr w:type="spellEnd"/>
+                      <w:r>
+                        <w:rPr>
+                          <w:b/>
+                          <w:color w:val="FF0000"/>
+                          <w:sz w:val="28"/>
+                          <w:szCs w:val="30"/>
+                        </w:rPr>
+                        <w:t xml:space="preserve"> </w:t>
+                      </w:r>
+                      <w:proofErr w:type="spellStart"/>
+                      <w:r>
+                        <w:rPr>
+                          <w:b/>
+                          <w:color w:val="FF0000"/>
+                          <w:sz w:val="28"/>
+                          <w:szCs w:val="30"/>
+                        </w:rPr>
+                        <w:t>Đạo</w:t>
+                      </w:r>
+                      <w:proofErr w:type="spellEnd"/>
+                      <w:r>
+                        <w:rPr>
+                          <w:b/>
+                          <w:color w:val="FF0000"/>
+                          <w:sz w:val="28"/>
+                          <w:szCs w:val="30"/>
+                        </w:rPr>
+                        <w:t xml:space="preserve"> – </w:t>
+                      </w:r>
+                      <w:proofErr w:type="spellStart"/>
+                      <w:r>
+                        <w:rPr>
+                          <w:b/>
+                          <w:color w:val="FF0000"/>
+                          <w:sz w:val="28"/>
+                          <w:szCs w:val="30"/>
+                        </w:rPr>
+                        <w:t>Hoàn</w:t>
+                      </w:r>
+                      <w:proofErr w:type="spellEnd"/>
+                      <w:r>
+                        <w:rPr>
+                          <w:b/>
+                          <w:color w:val="FF0000"/>
+                          <w:sz w:val="28"/>
+                          <w:szCs w:val="30"/>
+                        </w:rPr>
+                        <w:t xml:space="preserve"> Kiếm</w:t>
+                      </w:r>
+                      <w:bookmarkStart w:id="1" w:name="_GoBack"/>
+                      <w:bookmarkEnd w:id="1"/>
                       <w:r>
                         <w:rPr>
                           <w:b/>
@@ -478,7 +704,135 @@
                           <w:sz w:val="28"/>
                           <w:szCs w:val="30"/>
                         </w:rPr>
-                        <w:t>ĐT: 04. 39422688 – 04. 39428046 – 04.39411168 * Fax: 04.39422699</w:t>
+                        <w:t>ĐT: 0</w:t>
+                      </w:r>
+                      <w:r>
+                        <w:rPr>
+                          <w:color w:val="FF0000"/>
+                          <w:sz w:val="28"/>
+                          <w:szCs w:val="30"/>
+                        </w:rPr>
+                        <w:t>2</w:t>
+                      </w:r>
+                      <w:r>
+                        <w:rPr>
+                          <w:color w:val="FF0000"/>
+                          <w:sz w:val="28"/>
+                          <w:szCs w:val="30"/>
+                        </w:rPr>
+                        <w:t>43</w:t>
+                      </w:r>
+                      <w:r>
+                        <w:rPr>
+                          <w:color w:val="FF0000"/>
+                          <w:sz w:val="28"/>
+                          <w:szCs w:val="30"/>
+                        </w:rPr>
+                        <w:t>.</w:t>
+                      </w:r>
+                      <w:r>
+                        <w:rPr>
+                          <w:color w:val="FF0000"/>
+                          <w:sz w:val="28"/>
+                          <w:szCs w:val="30"/>
+                        </w:rPr>
+                        <w:t>9422</w:t>
+                      </w:r>
+                      <w:r>
+                        <w:rPr>
+                          <w:color w:val="FF0000"/>
+                          <w:sz w:val="28"/>
+                          <w:szCs w:val="30"/>
+                        </w:rPr>
+                        <w:t>.</w:t>
+                      </w:r>
+                      <w:r>
+                        <w:rPr>
+                          <w:color w:val="FF0000"/>
+                          <w:sz w:val="28"/>
+                          <w:szCs w:val="30"/>
+                        </w:rPr>
+                        <w:t>688 – 0</w:t>
+                      </w:r>
+                      <w:r>
+                        <w:rPr>
+                          <w:color w:val="FF0000"/>
+                          <w:sz w:val="28"/>
+                          <w:szCs w:val="30"/>
+                        </w:rPr>
+                        <w:t>243.</w:t>
+                      </w:r>
+                      <w:r>
+                        <w:rPr>
+                          <w:color w:val="FF0000"/>
+                          <w:sz w:val="28"/>
+                          <w:szCs w:val="30"/>
+                        </w:rPr>
+                        <w:t>9411</w:t>
+                      </w:r>
+                      <w:r>
+                        <w:rPr>
+                          <w:color w:val="FF0000"/>
+                          <w:sz w:val="28"/>
+                          <w:szCs w:val="30"/>
+                        </w:rPr>
+                        <w:t>.</w:t>
+                      </w:r>
+                      <w:r>
+                        <w:rPr>
+                          <w:color w:val="FF0000"/>
+                          <w:sz w:val="28"/>
+                          <w:szCs w:val="30"/>
+                        </w:rPr>
+                        <w:t>168 * Fax: 0</w:t>
+                      </w:r>
+                      <w:r>
+                        <w:rPr>
+                          <w:color w:val="FF0000"/>
+                          <w:sz w:val="28"/>
+                          <w:szCs w:val="30"/>
+                        </w:rPr>
+                        <w:t>2</w:t>
+                      </w:r>
+                      <w:r>
+                        <w:rPr>
+                          <w:color w:val="FF0000"/>
+                          <w:sz w:val="28"/>
+                          <w:szCs w:val="30"/>
+                        </w:rPr>
+                        <w:t>43</w:t>
+                      </w:r>
+                      <w:r>
+                        <w:rPr>
+                          <w:color w:val="FF0000"/>
+                          <w:sz w:val="28"/>
+                          <w:szCs w:val="30"/>
+                        </w:rPr>
+                        <w:t>.</w:t>
+                      </w:r>
+                      <w:r>
+                        <w:rPr>
+                          <w:color w:val="FF0000"/>
+                          <w:sz w:val="28"/>
+                          <w:szCs w:val="30"/>
+                        </w:rPr>
+                        <w:t>9422</w:t>
+                      </w:r>
+                      <w:r>
+                        <w:rPr>
+                          <w:color w:val="FF0000"/>
+                          <w:sz w:val="28"/>
+                          <w:szCs w:val="30"/>
+                        </w:rPr>
+                        <w:t>.</w:t>
+                      </w:r>
+                      <w:r>
+                        <w:rPr>
+                          <w:color w:val="FF0000"/>
+                          <w:sz w:val="28"/>
+                          <w:szCs w:val="30"/>
+                        </w:rPr>
+                        <w:t>699</w:t>
                       </w:r>
                     </w:p>
                     <w:p>
@@ -486,14 +840,14 @@
                         <w:spacing w:after="80"/>
                         <w:rPr>
                           <w:color w:val="FF0000"/>
-                          <w:sz w:val="28"/>
+                          <w:sz w:val="24"/>
                           <w:szCs w:val="30"/>
                         </w:rPr>
                       </w:pPr>
                       <w:r>
                         <w:rPr>
                           <w:color w:val="FF0000"/>
-                          <w:sz w:val="28"/>
+                          <w:sz w:val="24"/>
                           <w:szCs w:val="30"/>
                         </w:rPr>
                         <w:t xml:space="preserve">Email: </w:t>
@@ -503,17 +857,17 @@
                           <w:rPr>
                             <w:rStyle w:val="Hyperlink"/>
                             <w:color w:val="FF0000"/>
-                            <w:sz w:val="28"/>
+                            <w:sz w:val="24"/>
                             <w:szCs w:val="30"/>
                             <w:u w:val="none"/>
                           </w:rPr>
-                          <w:t>ngoisaoco@gmail.com</w:t>
+                          <w:t>khacdaungoisao@gmail.com</w:t>
                         </w:r>
                       </w:hyperlink>
                       <w:r>
                         <w:rPr>
                           <w:color w:val="FF0000"/>
-                          <w:sz w:val="28"/>
+                          <w:sz w:val="24"/>
                           <w:szCs w:val="30"/>
                         </w:rPr>
                         <w:t xml:space="preserve"> – Website: www.khacdaungoisao.com.vn</w:t>
@@ -685,10 +1039,8 @@
       <w:r>
         <w:t xml:space="preserve">/NS/16HN: </w:t>
       </w:r>
-      <w:bookmarkStart w:id="0" w:name="OrderNumber"/>
-      <w:bookmarkStart w:id="1" w:name="_GoBack"/>
-      <w:bookmarkEnd w:id="0"/>
-      <w:bookmarkEnd w:id="1"/>
+      <w:bookmarkStart w:id="2" w:name="OrderNumber"/>
+      <w:bookmarkEnd w:id="2"/>
     </w:p>
     <w:p>
       <w:pPr>
@@ -720,8 +1072,8 @@
       <w:r>
         <w:t xml:space="preserve">: </w:t>
       </w:r>
-      <w:bookmarkStart w:id="2" w:name="CompanyName"/>
-      <w:bookmarkEnd w:id="2"/>
+      <w:bookmarkStart w:id="3" w:name="CompanyName"/>
+      <w:bookmarkEnd w:id="3"/>
       <w:r>
         <w:tab/>
       </w:r>
@@ -748,8 +1100,8 @@
       <w:r>
         <w:t xml:space="preserve">: </w:t>
       </w:r>
-      <w:bookmarkStart w:id="3" w:name="Address"/>
-      <w:bookmarkEnd w:id="3"/>
+      <w:bookmarkStart w:id="4" w:name="Address"/>
+      <w:bookmarkEnd w:id="4"/>
       <w:r>
         <w:tab/>
       </w:r>
@@ -777,14 +1129,14 @@
       <w:r>
         <w:t>:</w:t>
       </w:r>
-      <w:bookmarkStart w:id="4" w:name="Tel"/>
-      <w:bookmarkEnd w:id="4"/>
+      <w:bookmarkStart w:id="5" w:name="Tel"/>
+      <w:bookmarkEnd w:id="5"/>
       <w:r>
         <w:tab/>
         <w:t>Fax:</w:t>
       </w:r>
-      <w:bookmarkStart w:id="5" w:name="Fax"/>
-      <w:bookmarkEnd w:id="5"/>
+      <w:bookmarkStart w:id="6" w:name="Fax"/>
+      <w:bookmarkEnd w:id="6"/>
       <w:r>
         <w:tab/>
       </w:r>
@@ -835,8 +1187,8 @@
       <w:r>
         <w:t>:</w:t>
       </w:r>
-      <w:bookmarkStart w:id="6" w:name="CustomerName"/>
-      <w:bookmarkEnd w:id="6"/>
+      <w:bookmarkStart w:id="7" w:name="CustomerName"/>
+      <w:bookmarkEnd w:id="7"/>
       <w:r>
         <w:tab/>
       </w:r>
@@ -873,8 +1225,8 @@
       <w:r>
         <w:t>:</w:t>
       </w:r>
-      <w:bookmarkStart w:id="7" w:name="OrderDate"/>
-      <w:bookmarkEnd w:id="7"/>
+      <w:bookmarkStart w:id="8" w:name="OrderDate"/>
+      <w:bookmarkEnd w:id="8"/>
       <w:r>
         <w:tab/>
         <w:t xml:space="preserve"> </w:t>
@@ -895,8 +1247,8 @@
       <w:r>
         <w:t>:</w:t>
       </w:r>
-      <w:bookmarkStart w:id="8" w:name="DeliveryDate"/>
-      <w:bookmarkEnd w:id="8"/>
+      <w:bookmarkStart w:id="9" w:name="DeliveryDate"/>
+      <w:bookmarkEnd w:id="9"/>
       <w:r>
         <w:tab/>
       </w:r>
@@ -908,8 +1260,8 @@
       <w:r>
         <w:t>:</w:t>
       </w:r>
-      <w:bookmarkStart w:id="9" w:name="DeliveryTime"/>
-      <w:bookmarkEnd w:id="9"/>
+      <w:bookmarkStart w:id="10" w:name="DeliveryTime"/>
+      <w:bookmarkEnd w:id="10"/>
       <w:r>
         <w:tab/>
       </w:r>
@@ -1218,8 +1570,6 @@
             <w:pPr>
               <w:jc w:val="center"/>
             </w:pPr>
-            <w:bookmarkStart w:id="10" w:name="No01"/>
-            <w:bookmarkEnd w:id="10"/>
           </w:p>
         </w:tc>
         <w:tc>
@@ -4964,6 +5314,7 @@
   <w:style w:type="character" w:default="1" w:styleId="DefaultParagraphFont">
     <w:name w:val="Default Paragraph Font"/>
     <w:uiPriority w:val="1"/>
+    <w:semiHidden/>
     <w:unhideWhenUsed/>
   </w:style>
   <w:style w:type="table" w:default="1" w:styleId="TableNormal">
@@ -5341,7 +5692,7 @@
 </file>
 
 <file path=customXml/itemProps1.xml><?xml version="1.0" encoding="utf-8"?>
-<ds:datastoreItem xmlns:ds="http://schemas.openxmlformats.org/officeDocument/2006/customXml" ds:itemID="{338D1652-BD07-4CE6-84DF-C010B4A041C0}">
+<ds:datastoreItem xmlns:ds="http://schemas.openxmlformats.org/officeDocument/2006/customXml" ds:itemID="{22DF69DD-6ECD-43BC-BFA6-91B80B7596D8}">
   <ds:schemaRefs>
     <ds:schemaRef ds:uri="http://schemas.openxmlformats.org/officeDocument/2006/bibliography"/>
   </ds:schemaRefs>

</xml_diff>